<commit_message>
Clean up design document
</commit_message>
<xml_diff>
--- a/Design/Game Design Template.docx
+++ b/Design/Game Design Template.docx
@@ -345,12 +345,14 @@
         <w:rPr>
           <w:i/>
           <w:iCs/>
-        </w:rPr>
-      </w:pPr>
-      <w:r>
-        <w:rPr>
-          <w:i/>
-          <w:iCs/>
+          <w:u w:val="single"/>
+        </w:rPr>
+      </w:pPr>
+      <w:r>
+        <w:rPr>
+          <w:i/>
+          <w:iCs/>
+          <w:u w:val="single"/>
         </w:rPr>
         <w:t>Which requirements must be done for the game to be considered functionally complete (i.e. what do we consider “success”)?</w:t>
       </w:r>
@@ -372,7 +374,35 @@
           <w:iCs/>
           <w:color w:val="FF0000"/>
         </w:rPr>
-        <w:t>Gun that works</w:t>
+        <w:t>Must have a s</w:t>
+      </w:r>
+      <w:r>
+        <w:rPr>
+          <w:iCs/>
+          <w:color w:val="FF0000"/>
+        </w:rPr>
+        <w:t>hotgun</w:t>
+      </w:r>
+      <w:r>
+        <w:rPr>
+          <w:iCs/>
+          <w:color w:val="FF0000"/>
+        </w:rPr>
+        <w:t xml:space="preserve"> that </w:t>
+      </w:r>
+      <w:r>
+        <w:rPr>
+          <w:iCs/>
+          <w:color w:val="FF0000"/>
+        </w:rPr>
+        <w:t>you can shoot with trigger</w:t>
+      </w:r>
+      <w:r>
+        <w:rPr>
+          <w:iCs/>
+          <w:color w:val="FF0000"/>
+        </w:rPr>
+        <w:t>.</w:t>
       </w:r>
     </w:p>
     <w:p>
@@ -392,7 +422,14 @@
           <w:iCs/>
           <w:color w:val="FF0000"/>
         </w:rPr>
-        <w:t>Pigeons that come out</w:t>
+        <w:t>Must have a flying target that the player can shoot for points</w:t>
+      </w:r>
+      <w:r>
+        <w:rPr>
+          <w:iCs/>
+          <w:color w:val="FF0000"/>
+        </w:rPr>
+        <w:t>.</w:t>
       </w:r>
     </w:p>
     <w:p>
@@ -412,7 +449,27 @@
           <w:iCs/>
           <w:color w:val="FF0000"/>
         </w:rPr>
-        <w:t>VR supported</w:t>
+        <w:t>Must have a scoreboard.</w:t>
+      </w:r>
+    </w:p>
+    <w:p>
+      <w:pPr>
+        <w:pStyle w:val="ListParagraph"/>
+        <w:numPr>
+          <w:ilvl w:val="0"/>
+          <w:numId w:val="2"/>
+        </w:numPr>
+        <w:rPr>
+          <w:iCs/>
+          <w:color w:val="FF0000"/>
+        </w:rPr>
+      </w:pPr>
+      <w:r>
+        <w:rPr>
+          <w:iCs/>
+          <w:color w:val="FF0000"/>
+        </w:rPr>
+        <w:t>Must be in VR.</w:t>
       </w:r>
     </w:p>
     <w:p>
@@ -435,13 +492,16 @@
         <w:rPr>
           <w:i/>
           <w:iCs/>
-        </w:rPr>
-      </w:pPr>
-      <w:r>
-        <w:rPr>
-          <w:i/>
-          <w:iCs/>
-        </w:rPr>
+          <w:u w:val="single"/>
+        </w:rPr>
+      </w:pPr>
+      <w:r>
+        <w:rPr>
+          <w:i/>
+          <w:iCs/>
+          <w:u w:val="single"/>
+        </w:rPr>
+        <w:lastRenderedPageBreak/>
         <w:t>What requirements should be done if time permits, but aren’t required for success?</w:t>
       </w:r>
     </w:p>
@@ -460,7 +520,6 @@
         <w:rPr>
           <w:color w:val="FF0000"/>
         </w:rPr>
-        <w:lastRenderedPageBreak/>
         <w:t>Reloading</w:t>
       </w:r>
     </w:p>
@@ -527,7 +586,7 @@
         <w:rPr>
           <w:color w:val="FF0000"/>
         </w:rPr>
-        <w:t xml:space="preserve">Hands? </w:t>
+        <w:t>Hands</w:t>
       </w:r>
     </w:p>
     <w:p>
@@ -576,12 +635,14 @@
         <w:rPr>
           <w:i/>
           <w:iCs/>
-        </w:rPr>
-      </w:pPr>
-      <w:r>
-        <w:rPr>
-          <w:i/>
-          <w:iCs/>
+          <w:u w:val="single"/>
+        </w:rPr>
+      </w:pPr>
+      <w:r>
+        <w:rPr>
+          <w:i/>
+          <w:iCs/>
+          <w:u w:val="single"/>
         </w:rPr>
         <w:t>Draw a rough sketch of the game map. This should be high level, encapsulating all Scenes.</w:t>
       </w:r>
@@ -620,8 +681,16 @@
         <w:rPr>
           <w:i/>
           <w:iCs/>
-        </w:rPr>
-        <w:t>Draw a rough sketch for each of the individual scenes, with object granularity (i.e. the scenery + discrete objects)</w:t>
+          <w:u w:val="single"/>
+        </w:rPr>
+        <w:t>Draw a rough sketch for each of the individual scenes, with object granularity (i.e. the scenery + discrete objects</w:t>
+      </w:r>
+      <w:r>
+        <w:rPr>
+          <w:i/>
+          <w:iCs/>
+        </w:rPr>
+        <w:t>)</w:t>
       </w:r>
     </w:p>
     <w:p>
@@ -721,12 +790,14 @@
         <w:rPr>
           <w:i/>
           <w:iCs/>
-        </w:rPr>
-      </w:pPr>
-      <w:r>
-        <w:rPr>
-          <w:i/>
-          <w:iCs/>
+          <w:u w:val="single"/>
+        </w:rPr>
+      </w:pPr>
+      <w:r>
+        <w:rPr>
+          <w:i/>
+          <w:iCs/>
+          <w:u w:val="single"/>
         </w:rPr>
         <w:t>List any 3D models that will be required. Include details about rigging and what animations will need to be created for each object.</w:t>
       </w:r>
@@ -746,7 +817,13 @@
         <w:rPr>
           <w:color w:val="C00000"/>
         </w:rPr>
-        <w:t>Gun</w:t>
+        <w:t>Shotg</w:t>
+      </w:r>
+      <w:r>
+        <w:rPr>
+          <w:color w:val="C00000"/>
+        </w:rPr>
+        <w:t>un</w:t>
       </w:r>
     </w:p>
     <w:p>
@@ -800,7 +877,13 @@
         <w:rPr>
           <w:color w:val="C00000"/>
         </w:rPr>
-        <w:t>Table</w:t>
+        <w:t>Clay Pigeon Launch</w:t>
+      </w:r>
+      <w:r>
+        <w:rPr>
+          <w:color w:val="C00000"/>
+        </w:rPr>
+        <w:t>er</w:t>
       </w:r>
     </w:p>
     <w:p>
@@ -818,7 +901,7 @@
         <w:rPr>
           <w:color w:val="C00000"/>
         </w:rPr>
-        <w:t>Trees</w:t>
+        <w:t>Table</w:t>
       </w:r>
     </w:p>
     <w:p>
@@ -841,22 +924,45 @@
         <w:rPr>
           <w:i/>
           <w:iCs/>
-        </w:rPr>
-        <w:t>Describe 2D textures to be used on the environment and 3D models</w:t>
-      </w:r>
-      <w:r>
-        <w:rPr>
-          <w:i/>
-          <w:iCs/>
-        </w:rPr>
-        <w:t xml:space="preserve">, including </w:t>
-      </w:r>
-      <w:r>
-        <w:rPr>
-          <w:i/>
-          <w:iCs/>
-        </w:rPr>
-        <w:t>requirements (e.g. “tileable”, “bumpmap”, etc.)</w:t>
+          <w:u w:val="single"/>
+        </w:rPr>
+        <w:t>Describe 2D textures to be used on the environment and 3D models, including requirements (e.g. “</w:t>
+      </w:r>
+      <w:proofErr w:type="spellStart"/>
+      <w:r>
+        <w:rPr>
+          <w:i/>
+          <w:iCs/>
+          <w:u w:val="single"/>
+        </w:rPr>
+        <w:t>tileable</w:t>
+      </w:r>
+      <w:proofErr w:type="spellEnd"/>
+      <w:r>
+        <w:rPr>
+          <w:i/>
+          <w:iCs/>
+          <w:u w:val="single"/>
+        </w:rPr>
+        <w:t>”, “</w:t>
+      </w:r>
+      <w:proofErr w:type="spellStart"/>
+      <w:r>
+        <w:rPr>
+          <w:i/>
+          <w:iCs/>
+          <w:u w:val="single"/>
+        </w:rPr>
+        <w:t>bumpmap</w:t>
+      </w:r>
+      <w:proofErr w:type="spellEnd"/>
+      <w:r>
+        <w:rPr>
+          <w:i/>
+          <w:iCs/>
+          <w:u w:val="single"/>
+        </w:rPr>
+        <w:t>”, etc.)</w:t>
       </w:r>
       <w:r>
         <w:br/>
@@ -913,7 +1019,13 @@
         <w:rPr>
           <w:color w:val="C00000"/>
         </w:rPr>
-        <w:t>Gun texture (colormap)</w:t>
+        <w:t>Shotg</w:t>
+      </w:r>
+      <w:r>
+        <w:rPr>
+          <w:color w:val="C00000"/>
+        </w:rPr>
+        <w:t>un texture (colormap)</w:t>
       </w:r>
     </w:p>
     <w:p>
@@ -927,63 +1039,11 @@
           <w:color w:val="C00000"/>
         </w:rPr>
       </w:pPr>
-    </w:p>
-    <w:p>
-      <w:pPr>
-        <w:rPr>
-          <w:b/>
-          <w:bCs/>
-        </w:rPr>
-      </w:pPr>
-      <w:r>
-        <w:rPr>
-          <w:b/>
-          <w:bCs/>
-        </w:rPr>
-        <w:t>Sound Effects</w:t>
-      </w:r>
-    </w:p>
-    <w:p>
-      <w:pPr>
-        <w:rPr>
-          <w:i/>
-          <w:iCs/>
-        </w:rPr>
-      </w:pPr>
-      <w:r>
-        <w:rPr>
-          <w:i/>
-          <w:iCs/>
-        </w:rPr>
-        <w:t>List any sound effects, including the situation in which they will play</w:t>
-      </w:r>
-      <w:r>
-        <w:rPr>
-          <w:i/>
-          <w:iCs/>
-        </w:rPr>
-        <w:t>, i</w:t>
-      </w:r>
-      <w:r>
-        <w:rPr>
-          <w:i/>
-          <w:iCs/>
-        </w:rPr>
-        <w:t>nclud</w:t>
-      </w:r>
-      <w:r>
-        <w:rPr>
-          <w:i/>
-          <w:iCs/>
-        </w:rPr>
-        <w:t>ing</w:t>
-      </w:r>
-      <w:r>
-        <w:rPr>
-          <w:i/>
-          <w:iCs/>
-        </w:rPr>
-        <w:t xml:space="preserve"> requirements (e.g. “short”, “loopable”, “background music” etc.)</w:t>
+      <w:r>
+        <w:rPr>
+          <w:color w:val="C00000"/>
+        </w:rPr>
+        <w:t>Table texture (colormap)</w:t>
       </w:r>
     </w:p>
     <w:p>
@@ -1001,7 +1061,57 @@
         <w:rPr>
           <w:color w:val="C00000"/>
         </w:rPr>
-        <w:t>Gun shot</w:t>
+        <w:t>Ground texture (colormap)</w:t>
+      </w:r>
+    </w:p>
+    <w:p>
+      <w:pPr>
+        <w:rPr>
+          <w:b/>
+          <w:bCs/>
+        </w:rPr>
+      </w:pPr>
+      <w:r>
+        <w:rPr>
+          <w:b/>
+          <w:bCs/>
+        </w:rPr>
+        <w:t>Sound Effects</w:t>
+      </w:r>
+    </w:p>
+    <w:p>
+      <w:pPr>
+        <w:rPr>
+          <w:i/>
+          <w:iCs/>
+          <w:u w:val="single"/>
+        </w:rPr>
+      </w:pPr>
+      <w:r>
+        <w:rPr>
+          <w:i/>
+          <w:iCs/>
+          <w:u w:val="single"/>
+        </w:rPr>
+        <w:t>List any sound effects, including the situation in which they will play, including requirements (e.g. “short”, “</w:t>
+      </w:r>
+      <w:proofErr w:type="spellStart"/>
+      <w:r>
+        <w:rPr>
+          <w:i/>
+          <w:iCs/>
+          <w:u w:val="single"/>
+        </w:rPr>
+        <w:t>loopable</w:t>
+      </w:r>
+      <w:proofErr w:type="spellEnd"/>
+      <w:r>
+        <w:rPr>
+          <w:i/>
+          <w:iCs/>
+          <w:u w:val="single"/>
+        </w:rPr>
+        <w:t>”, “background music” etc.)</w:t>
       </w:r>
     </w:p>
     <w:p>
@@ -1019,7 +1129,7 @@
         <w:rPr>
           <w:color w:val="C00000"/>
         </w:rPr>
-        <w:t>Pigeon slinger slinging a clay pigeon</w:t>
+        <w:t>Shotgun shooting</w:t>
       </w:r>
     </w:p>
     <w:p>
@@ -1037,7 +1147,31 @@
         <w:rPr>
           <w:color w:val="C00000"/>
         </w:rPr>
-        <w:t>Walking sound</w:t>
+        <w:t xml:space="preserve">Pigeon </w:t>
+      </w:r>
+      <w:r>
+        <w:rPr>
+          <w:color w:val="C00000"/>
+        </w:rPr>
+        <w:t>launching</w:t>
+      </w:r>
+    </w:p>
+    <w:p>
+      <w:pPr>
+        <w:pStyle w:val="ListParagraph"/>
+        <w:numPr>
+          <w:ilvl w:val="0"/>
+          <w:numId w:val="1"/>
+        </w:numPr>
+        <w:rPr>
+          <w:color w:val="C00000"/>
+        </w:rPr>
+      </w:pPr>
+      <w:r>
+        <w:rPr>
+          <w:color w:val="C00000"/>
+        </w:rPr>
+        <w:t>Walking</w:t>
       </w:r>
     </w:p>
     <w:p>
@@ -1060,30 +1194,20 @@
         <w:rPr>
           <w:i/>
           <w:iCs/>
-        </w:rPr>
-      </w:pPr>
-      <w:r>
-        <w:rPr>
-          <w:i/>
-          <w:iCs/>
-        </w:rPr>
-        <w:t xml:space="preserve">Draw a </w:t>
-      </w:r>
-      <w:r>
-        <w:rPr>
-          <w:i/>
-          <w:iCs/>
-        </w:rPr>
-        <w:t>symbolic</w:t>
-      </w:r>
-      <w:r>
-        <w:rPr>
-          <w:i/>
-          <w:iCs/>
-        </w:rPr>
-        <w:t xml:space="preserve"> representation of the game’s object/code architecture, including Singletons and relationships between objects in the Scenes. List out classes and subclasses if necessary.</w:t>
-      </w:r>
-    </w:p>
+          <w:u w:val="single"/>
+        </w:rPr>
+      </w:pPr>
+      <w:bookmarkStart w:id="0" w:name="_GoBack"/>
+      <w:r>
+        <w:rPr>
+          <w:i/>
+          <w:iCs/>
+          <w:u w:val="single"/>
+        </w:rPr>
+        <w:t>Draw a symbolic representation of the game’s object/code architecture, including Singletons and relationships between objects in the Scenes. List out classes and subclasses if necessary.</w:t>
+      </w:r>
+    </w:p>
+    <w:bookmarkEnd w:id="0"/>
     <w:p>
       <w:pPr>
         <w:ind w:left="360"/>
@@ -1152,8 +1276,6 @@
           </wp:inline>
         </w:drawing>
       </w:r>
-      <w:bookmarkStart w:id="0" w:name="_GoBack"/>
-      <w:bookmarkEnd w:id="0"/>
     </w:p>
     <w:p>
       <w:pPr>

</xml_diff>